<commit_message>
Cambio del numero interno de telefono
</commit_message>
<xml_diff>
--- a/app/assets/images/REGISTRO-DE-AUDIENCIAS-DATOS-REQUERIDOS.docx
+++ b/app/assets/images/REGISTRO-DE-AUDIENCIAS-DATOS-REQUERIDOS.docx
@@ -587,21 +587,7 @@
         <w:rPr>
           <w:lang w:val="es-AR"/>
         </w:rPr>
-        <w:t>PARTICIPA DE LA AUDIENCIA</w:t>
-      </w:r>
-      <w:proofErr w:type="gramStart"/>
-      <w:r>
-        <w:rPr>
-          <w:lang w:val="es-AR"/>
-        </w:rPr>
-        <w:t>?</w:t>
-      </w:r>
-      <w:proofErr w:type="gramEnd"/>
-      <w:r>
-        <w:rPr>
-          <w:lang w:val="es-AR"/>
-        </w:rPr>
-        <w:t xml:space="preserve">         SÍ                 NO</w:t>
+        <w:t>PARTICIPA DE LA AUDIENCIA?         SÍ                 NO</w:t>
       </w:r>
     </w:p>
     <w:p>
@@ -1213,8 +1199,12 @@
       </w:r>
     </w:p>
     <w:sectPr>
-      <w:headerReference w:type="default" r:id="rId8"/>
-      <w:footerReference w:type="default" r:id="rId9"/>
+      <w:headerReference w:type="even" r:id="rId8"/>
+      <w:headerReference w:type="default" r:id="rId9"/>
+      <w:footerReference w:type="even" r:id="rId10"/>
+      <w:footerReference w:type="default" r:id="rId11"/>
+      <w:headerReference w:type="first" r:id="rId12"/>
+      <w:footerReference w:type="first" r:id="rId13"/>
       <w:pgSz w:w="12240" w:h="15840"/>
       <w:pgMar w:top="1890" w:right="810" w:bottom="990" w:left="810" w:header="720" w:footer="300" w:gutter="0"/>
       <w:cols w:space="720"/>
@@ -1250,6 +1240,16 @@
 </file>
 
 <file path=word/footer1.xml><?xml version="1.0" encoding="utf-8"?>
+<w:ftr xmlns:ve="http://schemas.openxmlformats.org/markup-compatibility/2006" xmlns:o="urn:schemas-microsoft-com:office:office" xmlns:r="http://schemas.openxmlformats.org/officeDocument/2006/relationships" xmlns:m="http://schemas.openxmlformats.org/officeDocument/2006/math" xmlns:v="urn:schemas-microsoft-com:vml" xmlns:wp="http://schemas.openxmlformats.org/drawingml/2006/wordprocessingDrawing" xmlns:w10="urn:schemas-microsoft-com:office:word" xmlns:w="http://schemas.openxmlformats.org/wordprocessingml/2006/main" xmlns:wne="http://schemas.microsoft.com/office/word/2006/wordml">
+  <w:p>
+    <w:pPr>
+      <w:pStyle w:val="Footer"/>
+    </w:pPr>
+  </w:p>
+</w:ftr>
+</file>
+
+<file path=word/footer2.xml><?xml version="1.0" encoding="utf-8"?>
 <w:ftr xmlns:ve="http://schemas.openxmlformats.org/markup-compatibility/2006" xmlns:o="urn:schemas-microsoft-com:office:office" xmlns:r="http://schemas.openxmlformats.org/officeDocument/2006/relationships" xmlns:m="http://schemas.openxmlformats.org/officeDocument/2006/math" xmlns:v="urn:schemas-microsoft-com:vml" xmlns:wp="http://schemas.openxmlformats.org/drawingml/2006/wordprocessingDrawing" xmlns:w10="urn:schemas-microsoft-com:office:word" xmlns:w="http://schemas.openxmlformats.org/wordprocessingml/2006/main" xmlns:wne="http://schemas.microsoft.com/office/word/2006/wordml">
   <w:p>
     <w:pPr>
@@ -1281,7 +1281,14 @@
         <w:sz w:val="20"/>
         <w:lang w:val="es-AR"/>
       </w:rPr>
-      <w:t>71173</w:t>
+      <w:t>7161</w:t>
+    </w:r>
+    <w:r>
+      <w:rPr>
+        <w:sz w:val="20"/>
+        <w:lang w:val="es-AR"/>
+      </w:rPr>
+      <w:t>3</w:t>
     </w:r>
     <w:r>
       <w:rPr>
@@ -1308,6 +1315,16 @@
 </w:ftr>
 </file>
 
+<file path=word/footer3.xml><?xml version="1.0" encoding="utf-8"?>
+<w:ftr xmlns:ve="http://schemas.openxmlformats.org/markup-compatibility/2006" xmlns:o="urn:schemas-microsoft-com:office:office" xmlns:r="http://schemas.openxmlformats.org/officeDocument/2006/relationships" xmlns:m="http://schemas.openxmlformats.org/officeDocument/2006/math" xmlns:v="urn:schemas-microsoft-com:vml" xmlns:wp="http://schemas.openxmlformats.org/drawingml/2006/wordprocessingDrawing" xmlns:w10="urn:schemas-microsoft-com:office:word" xmlns:w="http://schemas.openxmlformats.org/wordprocessingml/2006/main" xmlns:wne="http://schemas.microsoft.com/office/word/2006/wordml">
+  <w:p>
+    <w:pPr>
+      <w:pStyle w:val="Footer"/>
+    </w:pPr>
+  </w:p>
+</w:ftr>
+</file>
+
 <file path=word/footnotes.xml><?xml version="1.0" encoding="utf-8"?>
 <w:footnotes xmlns:ve="http://schemas.openxmlformats.org/markup-compatibility/2006" xmlns:o="urn:schemas-microsoft-com:office:office" xmlns:r="http://schemas.openxmlformats.org/officeDocument/2006/relationships" xmlns:m="http://schemas.openxmlformats.org/officeDocument/2006/math" xmlns:v="urn:schemas-microsoft-com:vml" xmlns:wp="http://schemas.openxmlformats.org/drawingml/2006/wordprocessingDrawing" xmlns:w10="urn:schemas-microsoft-com:office:word" xmlns:w="http://schemas.openxmlformats.org/wordprocessingml/2006/main" xmlns:wne="http://schemas.microsoft.com/office/word/2006/wordml">
   <w:footnote w:type="separator" w:id="-1">
@@ -1334,6 +1351,16 @@
 </file>
 
 <file path=word/header1.xml><?xml version="1.0" encoding="utf-8"?>
+<w:hdr xmlns:ve="http://schemas.openxmlformats.org/markup-compatibility/2006" xmlns:o="urn:schemas-microsoft-com:office:office" xmlns:r="http://schemas.openxmlformats.org/officeDocument/2006/relationships" xmlns:m="http://schemas.openxmlformats.org/officeDocument/2006/math" xmlns:v="urn:schemas-microsoft-com:vml" xmlns:wp="http://schemas.openxmlformats.org/drawingml/2006/wordprocessingDrawing" xmlns:w10="urn:schemas-microsoft-com:office:word" xmlns:w="http://schemas.openxmlformats.org/wordprocessingml/2006/main" xmlns:wne="http://schemas.microsoft.com/office/word/2006/wordml">
+  <w:p>
+    <w:pPr>
+      <w:pStyle w:val="Header"/>
+    </w:pPr>
+  </w:p>
+</w:hdr>
+</file>
+
+<file path=word/header2.xml><?xml version="1.0" encoding="utf-8"?>
 <w:hdr xmlns:ve="http://schemas.openxmlformats.org/markup-compatibility/2006" xmlns:o="urn:schemas-microsoft-com:office:office" xmlns:r="http://schemas.openxmlformats.org/officeDocument/2006/relationships" xmlns:m="http://schemas.openxmlformats.org/officeDocument/2006/math" xmlns:v="urn:schemas-microsoft-com:vml" xmlns:wp="http://schemas.openxmlformats.org/drawingml/2006/wordprocessingDrawing" xmlns:w10="urn:schemas-microsoft-com:office:word" xmlns:w="http://schemas.openxmlformats.org/wordprocessingml/2006/main" xmlns:wne="http://schemas.microsoft.com/office/word/2006/wordml">
   <w:p>
     <w:pPr>
@@ -1391,6 +1418,16 @@
         </wp:anchor>
       </w:drawing>
     </w:r>
+  </w:p>
+</w:hdr>
+</file>
+
+<file path=word/header3.xml><?xml version="1.0" encoding="utf-8"?>
+<w:hdr xmlns:ve="http://schemas.openxmlformats.org/markup-compatibility/2006" xmlns:o="urn:schemas-microsoft-com:office:office" xmlns:r="http://schemas.openxmlformats.org/officeDocument/2006/relationships" xmlns:m="http://schemas.openxmlformats.org/officeDocument/2006/math" xmlns:v="urn:schemas-microsoft-com:vml" xmlns:wp="http://schemas.openxmlformats.org/drawingml/2006/wordprocessingDrawing" xmlns:w10="urn:schemas-microsoft-com:office:word" xmlns:w="http://schemas.openxmlformats.org/wordprocessingml/2006/main" xmlns:wne="http://schemas.microsoft.com/office/word/2006/wordml">
+  <w:p>
+    <w:pPr>
+      <w:pStyle w:val="Header"/>
+    </w:pPr>
   </w:p>
 </w:hdr>
 </file>
@@ -2087,7 +2124,7 @@
 </file>
 
 <file path=customXml/itemProps1.xml><?xml version="1.0" encoding="utf-8"?>
-<ds:datastoreItem xmlns:ds="http://schemas.openxmlformats.org/officeDocument/2006/customXml" ds:itemID="{D7035612-A658-4BAF-9464-A06B6EA287CB}">
+<ds:datastoreItem xmlns:ds="http://schemas.openxmlformats.org/officeDocument/2006/customXml" ds:itemID="{7B5A51F9-6B2C-43EB-8943-E0F9EC97A18E}">
   <ds:schemaRefs>
     <ds:schemaRef ds:uri="http://schemas.openxmlformats.org/officeDocument/2006/bibliography"/>
   </ds:schemaRefs>

</xml_diff>

<commit_message>
Cambio de direccion de mail
</commit_message>
<xml_diff>
--- a/app/assets/images/REGISTRO-DE-AUDIENCIAS-DATOS-REQUERIDOS.docx
+++ b/app/assets/images/REGISTRO-DE-AUDIENCIAS-DATOS-REQUERIDOS.docx
@@ -1,6 +1,6 @@
 
 <file path=word/document.xml><?xml version="1.0" encoding="utf-8"?>
-<w:document xmlns:ve="http://schemas.openxmlformats.org/markup-compatibility/2006" xmlns:o="urn:schemas-microsoft-com:office:office" xmlns:r="http://schemas.openxmlformats.org/officeDocument/2006/relationships" xmlns:m="http://schemas.openxmlformats.org/officeDocument/2006/math" xmlns:v="urn:schemas-microsoft-com:vml" xmlns:wp="http://schemas.openxmlformats.org/drawingml/2006/wordprocessingDrawing" xmlns:w10="urn:schemas-microsoft-com:office:word" xmlns:w="http://schemas.openxmlformats.org/wordprocessingml/2006/main" xmlns:wne="http://schemas.microsoft.com/office/word/2006/wordml">
+<w:document xmlns:wpc="http://schemas.microsoft.com/office/word/2010/wordprocessingCanvas" xmlns:mc="http://schemas.openxmlformats.org/markup-compatibility/2006" xmlns:o="urn:schemas-microsoft-com:office:office" xmlns:r="http://schemas.openxmlformats.org/officeDocument/2006/relationships" xmlns:m="http://schemas.openxmlformats.org/officeDocument/2006/math" xmlns:v="urn:schemas-microsoft-com:vml" xmlns:wp14="http://schemas.microsoft.com/office/word/2010/wordprocessingDrawing" xmlns:wp="http://schemas.openxmlformats.org/drawingml/2006/wordprocessingDrawing" xmlns:w10="urn:schemas-microsoft-com:office:word" xmlns:w="http://schemas.openxmlformats.org/wordprocessingml/2006/main" xmlns:w14="http://schemas.microsoft.com/office/word/2010/wordml" xmlns:wpg="http://schemas.microsoft.com/office/word/2010/wordprocessingGroup" xmlns:wpi="http://schemas.microsoft.com/office/word/2010/wordprocessingInk" xmlns:wne="http://schemas.microsoft.com/office/word/2006/wordml" xmlns:wps="http://schemas.microsoft.com/office/word/2010/wordprocessingShape" mc:Ignorable="w14 wp14">
   <w:body>
     <w:p>
       <w:pPr>
@@ -587,7 +587,21 @@
         <w:rPr>
           <w:lang w:val="es-AR"/>
         </w:rPr>
-        <w:t>PARTICIPA DE LA AUDIENCIA?         SÍ                 NO</w:t>
+        <w:t>PARTICIPA DE LA AUDIENCIA</w:t>
+      </w:r>
+      <w:proofErr w:type="gramStart"/>
+      <w:r>
+        <w:rPr>
+          <w:lang w:val="es-AR"/>
+        </w:rPr>
+        <w:t>?</w:t>
+      </w:r>
+      <w:proofErr w:type="gramEnd"/>
+      <w:r>
+        <w:rPr>
+          <w:lang w:val="es-AR"/>
+        </w:rPr>
+        <w:t xml:space="preserve">         SÍ                 NO</w:t>
       </w:r>
     </w:p>
     <w:p>
@@ -1199,12 +1213,12 @@
       </w:r>
     </w:p>
     <w:sectPr>
-      <w:headerReference w:type="even" r:id="rId8"/>
-      <w:headerReference w:type="default" r:id="rId9"/>
-      <w:footerReference w:type="even" r:id="rId10"/>
-      <w:footerReference w:type="default" r:id="rId11"/>
-      <w:headerReference w:type="first" r:id="rId12"/>
-      <w:footerReference w:type="first" r:id="rId13"/>
+      <w:headerReference w:type="even" r:id="rId9"/>
+      <w:headerReference w:type="default" r:id="rId10"/>
+      <w:footerReference w:type="even" r:id="rId11"/>
+      <w:footerReference w:type="default" r:id="rId12"/>
+      <w:headerReference w:type="first" r:id="rId13"/>
+      <w:footerReference w:type="first" r:id="rId14"/>
       <w:pgSz w:w="12240" w:h="15840"/>
       <w:pgMar w:top="1890" w:right="810" w:bottom="990" w:left="810" w:header="720" w:footer="300" w:gutter="0"/>
       <w:cols w:space="720"/>
@@ -1215,7 +1229,7 @@
 </file>
 
 <file path=word/endnotes.xml><?xml version="1.0" encoding="utf-8"?>
-<w:endnotes xmlns:ve="http://schemas.openxmlformats.org/markup-compatibility/2006" xmlns:o="urn:schemas-microsoft-com:office:office" xmlns:r="http://schemas.openxmlformats.org/officeDocument/2006/relationships" xmlns:m="http://schemas.openxmlformats.org/officeDocument/2006/math" xmlns:v="urn:schemas-microsoft-com:vml" xmlns:wp="http://schemas.openxmlformats.org/drawingml/2006/wordprocessingDrawing" xmlns:w10="urn:schemas-microsoft-com:office:word" xmlns:w="http://schemas.openxmlformats.org/wordprocessingml/2006/main" xmlns:wne="http://schemas.microsoft.com/office/word/2006/wordml">
+<w:endnotes xmlns:wpc="http://schemas.microsoft.com/office/word/2010/wordprocessingCanvas" xmlns:mc="http://schemas.openxmlformats.org/markup-compatibility/2006" xmlns:o="urn:schemas-microsoft-com:office:office" xmlns:r="http://schemas.openxmlformats.org/officeDocument/2006/relationships" xmlns:m="http://schemas.openxmlformats.org/officeDocument/2006/math" xmlns:v="urn:schemas-microsoft-com:vml" xmlns:wp14="http://schemas.microsoft.com/office/word/2010/wordprocessingDrawing" xmlns:wp="http://schemas.openxmlformats.org/drawingml/2006/wordprocessingDrawing" xmlns:w10="urn:schemas-microsoft-com:office:word" xmlns:w="http://schemas.openxmlformats.org/wordprocessingml/2006/main" xmlns:w14="http://schemas.microsoft.com/office/word/2010/wordml" xmlns:wpg="http://schemas.microsoft.com/office/word/2010/wordprocessingGroup" xmlns:wpi="http://schemas.microsoft.com/office/word/2010/wordprocessingInk" xmlns:wne="http://schemas.microsoft.com/office/word/2006/wordml" xmlns:wps="http://schemas.microsoft.com/office/word/2010/wordprocessingShape" mc:Ignorable="w14 wp14">
   <w:endnote w:type="separator" w:id="-1">
     <w:p>
       <w:pPr>
@@ -1240,20 +1254,20 @@
 </file>
 
 <file path=word/footer1.xml><?xml version="1.0" encoding="utf-8"?>
-<w:ftr xmlns:ve="http://schemas.openxmlformats.org/markup-compatibility/2006" xmlns:o="urn:schemas-microsoft-com:office:office" xmlns:r="http://schemas.openxmlformats.org/officeDocument/2006/relationships" xmlns:m="http://schemas.openxmlformats.org/officeDocument/2006/math" xmlns:v="urn:schemas-microsoft-com:vml" xmlns:wp="http://schemas.openxmlformats.org/drawingml/2006/wordprocessingDrawing" xmlns:w10="urn:schemas-microsoft-com:office:word" xmlns:w="http://schemas.openxmlformats.org/wordprocessingml/2006/main" xmlns:wne="http://schemas.microsoft.com/office/word/2006/wordml">
+<w:ftr xmlns:wpc="http://schemas.microsoft.com/office/word/2010/wordprocessingCanvas" xmlns:mc="http://schemas.openxmlformats.org/markup-compatibility/2006" xmlns:o="urn:schemas-microsoft-com:office:office" xmlns:r="http://schemas.openxmlformats.org/officeDocument/2006/relationships" xmlns:m="http://schemas.openxmlformats.org/officeDocument/2006/math" xmlns:v="urn:schemas-microsoft-com:vml" xmlns:wp14="http://schemas.microsoft.com/office/word/2010/wordprocessingDrawing" xmlns:wp="http://schemas.openxmlformats.org/drawingml/2006/wordprocessingDrawing" xmlns:w10="urn:schemas-microsoft-com:office:word" xmlns:w="http://schemas.openxmlformats.org/wordprocessingml/2006/main" xmlns:w14="http://schemas.microsoft.com/office/word/2010/wordml" xmlns:wpg="http://schemas.microsoft.com/office/word/2010/wordprocessingGroup" xmlns:wpi="http://schemas.microsoft.com/office/word/2010/wordprocessingInk" xmlns:wne="http://schemas.microsoft.com/office/word/2006/wordml" xmlns:wps="http://schemas.microsoft.com/office/word/2010/wordprocessingShape" mc:Ignorable="w14 wp14">
   <w:p>
     <w:pPr>
-      <w:pStyle w:val="Footer"/>
+      <w:pStyle w:val="Piedepgina"/>
     </w:pPr>
   </w:p>
 </w:ftr>
 </file>
 
 <file path=word/footer2.xml><?xml version="1.0" encoding="utf-8"?>
-<w:ftr xmlns:ve="http://schemas.openxmlformats.org/markup-compatibility/2006" xmlns:o="urn:schemas-microsoft-com:office:office" xmlns:r="http://schemas.openxmlformats.org/officeDocument/2006/relationships" xmlns:m="http://schemas.openxmlformats.org/officeDocument/2006/math" xmlns:v="urn:schemas-microsoft-com:vml" xmlns:wp="http://schemas.openxmlformats.org/drawingml/2006/wordprocessingDrawing" xmlns:w10="urn:schemas-microsoft-com:office:word" xmlns:w="http://schemas.openxmlformats.org/wordprocessingml/2006/main" xmlns:wne="http://schemas.microsoft.com/office/word/2006/wordml">
+<w:ftr xmlns:wpc="http://schemas.microsoft.com/office/word/2010/wordprocessingCanvas" xmlns:mc="http://schemas.openxmlformats.org/markup-compatibility/2006" xmlns:o="urn:schemas-microsoft-com:office:office" xmlns:r="http://schemas.openxmlformats.org/officeDocument/2006/relationships" xmlns:m="http://schemas.openxmlformats.org/officeDocument/2006/math" xmlns:v="urn:schemas-microsoft-com:vml" xmlns:wp14="http://schemas.microsoft.com/office/word/2010/wordprocessingDrawing" xmlns:wp="http://schemas.openxmlformats.org/drawingml/2006/wordprocessingDrawing" xmlns:w10="urn:schemas-microsoft-com:office:word" xmlns:w="http://schemas.openxmlformats.org/wordprocessingml/2006/main" xmlns:w14="http://schemas.microsoft.com/office/word/2010/wordml" xmlns:wpg="http://schemas.microsoft.com/office/word/2010/wordprocessingGroup" xmlns:wpi="http://schemas.microsoft.com/office/word/2010/wordprocessingInk" xmlns:wne="http://schemas.microsoft.com/office/word/2006/wordml" xmlns:wps="http://schemas.microsoft.com/office/word/2010/wordprocessingShape" mc:Ignorable="w14 wp14">
   <w:p>
     <w:pPr>
-      <w:pStyle w:val="Footer"/>
+      <w:pStyle w:val="Piedepgina"/>
       <w:jc w:val="center"/>
       <w:rPr>
         <w:sz w:val="20"/>
@@ -1302,7 +1316,16 @@
         <w:sz w:val="20"/>
         <w:lang w:val="es-AR"/>
       </w:rPr>
-      <w:t>registrodeaudiencias</w:t>
+      <w:t>registro</w:t>
+    </w:r>
+    <w:bookmarkStart w:id="0" w:name="_GoBack"/>
+    <w:bookmarkEnd w:id="0"/>
+    <w:r>
+      <w:rPr>
+        <w:sz w:val="20"/>
+        <w:lang w:val="es-AR"/>
+      </w:rPr>
+      <w:t>audiencias</w:t>
     </w:r>
     <w:r>
       <w:rPr>
@@ -1316,17 +1339,17 @@
 </file>
 
 <file path=word/footer3.xml><?xml version="1.0" encoding="utf-8"?>
-<w:ftr xmlns:ve="http://schemas.openxmlformats.org/markup-compatibility/2006" xmlns:o="urn:schemas-microsoft-com:office:office" xmlns:r="http://schemas.openxmlformats.org/officeDocument/2006/relationships" xmlns:m="http://schemas.openxmlformats.org/officeDocument/2006/math" xmlns:v="urn:schemas-microsoft-com:vml" xmlns:wp="http://schemas.openxmlformats.org/drawingml/2006/wordprocessingDrawing" xmlns:w10="urn:schemas-microsoft-com:office:word" xmlns:w="http://schemas.openxmlformats.org/wordprocessingml/2006/main" xmlns:wne="http://schemas.microsoft.com/office/word/2006/wordml">
+<w:ftr xmlns:wpc="http://schemas.microsoft.com/office/word/2010/wordprocessingCanvas" xmlns:mc="http://schemas.openxmlformats.org/markup-compatibility/2006" xmlns:o="urn:schemas-microsoft-com:office:office" xmlns:r="http://schemas.openxmlformats.org/officeDocument/2006/relationships" xmlns:m="http://schemas.openxmlformats.org/officeDocument/2006/math" xmlns:v="urn:schemas-microsoft-com:vml" xmlns:wp14="http://schemas.microsoft.com/office/word/2010/wordprocessingDrawing" xmlns:wp="http://schemas.openxmlformats.org/drawingml/2006/wordprocessingDrawing" xmlns:w10="urn:schemas-microsoft-com:office:word" xmlns:w="http://schemas.openxmlformats.org/wordprocessingml/2006/main" xmlns:w14="http://schemas.microsoft.com/office/word/2010/wordml" xmlns:wpg="http://schemas.microsoft.com/office/word/2010/wordprocessingGroup" xmlns:wpi="http://schemas.microsoft.com/office/word/2010/wordprocessingInk" xmlns:wne="http://schemas.microsoft.com/office/word/2006/wordml" xmlns:wps="http://schemas.microsoft.com/office/word/2010/wordprocessingShape" mc:Ignorable="w14 wp14">
   <w:p>
     <w:pPr>
-      <w:pStyle w:val="Footer"/>
+      <w:pStyle w:val="Piedepgina"/>
     </w:pPr>
   </w:p>
 </w:ftr>
 </file>
 
 <file path=word/footnotes.xml><?xml version="1.0" encoding="utf-8"?>
-<w:footnotes xmlns:ve="http://schemas.openxmlformats.org/markup-compatibility/2006" xmlns:o="urn:schemas-microsoft-com:office:office" xmlns:r="http://schemas.openxmlformats.org/officeDocument/2006/relationships" xmlns:m="http://schemas.openxmlformats.org/officeDocument/2006/math" xmlns:v="urn:schemas-microsoft-com:vml" xmlns:wp="http://schemas.openxmlformats.org/drawingml/2006/wordprocessingDrawing" xmlns:w10="urn:schemas-microsoft-com:office:word" xmlns:w="http://schemas.openxmlformats.org/wordprocessingml/2006/main" xmlns:wne="http://schemas.microsoft.com/office/word/2006/wordml">
+<w:footnotes xmlns:wpc="http://schemas.microsoft.com/office/word/2010/wordprocessingCanvas" xmlns:mc="http://schemas.openxmlformats.org/markup-compatibility/2006" xmlns:o="urn:schemas-microsoft-com:office:office" xmlns:r="http://schemas.openxmlformats.org/officeDocument/2006/relationships" xmlns:m="http://schemas.openxmlformats.org/officeDocument/2006/math" xmlns:v="urn:schemas-microsoft-com:vml" xmlns:wp14="http://schemas.microsoft.com/office/word/2010/wordprocessingDrawing" xmlns:wp="http://schemas.openxmlformats.org/drawingml/2006/wordprocessingDrawing" xmlns:w10="urn:schemas-microsoft-com:office:word" xmlns:w="http://schemas.openxmlformats.org/wordprocessingml/2006/main" xmlns:w14="http://schemas.microsoft.com/office/word/2010/wordml" xmlns:wpg="http://schemas.microsoft.com/office/word/2010/wordprocessingGroup" xmlns:wpi="http://schemas.microsoft.com/office/word/2010/wordprocessingInk" xmlns:wne="http://schemas.microsoft.com/office/word/2006/wordml" xmlns:wps="http://schemas.microsoft.com/office/word/2010/wordprocessingShape" mc:Ignorable="w14 wp14">
   <w:footnote w:type="separator" w:id="-1">
     <w:p>
       <w:pPr>
@@ -1351,24 +1374,25 @@
 </file>
 
 <file path=word/header1.xml><?xml version="1.0" encoding="utf-8"?>
-<w:hdr xmlns:ve="http://schemas.openxmlformats.org/markup-compatibility/2006" xmlns:o="urn:schemas-microsoft-com:office:office" xmlns:r="http://schemas.openxmlformats.org/officeDocument/2006/relationships" xmlns:m="http://schemas.openxmlformats.org/officeDocument/2006/math" xmlns:v="urn:schemas-microsoft-com:vml" xmlns:wp="http://schemas.openxmlformats.org/drawingml/2006/wordprocessingDrawing" xmlns:w10="urn:schemas-microsoft-com:office:word" xmlns:w="http://schemas.openxmlformats.org/wordprocessingml/2006/main" xmlns:wne="http://schemas.microsoft.com/office/word/2006/wordml">
+<w:hdr xmlns:wpc="http://schemas.microsoft.com/office/word/2010/wordprocessingCanvas" xmlns:mc="http://schemas.openxmlformats.org/markup-compatibility/2006" xmlns:o="urn:schemas-microsoft-com:office:office" xmlns:r="http://schemas.openxmlformats.org/officeDocument/2006/relationships" xmlns:m="http://schemas.openxmlformats.org/officeDocument/2006/math" xmlns:v="urn:schemas-microsoft-com:vml" xmlns:wp14="http://schemas.microsoft.com/office/word/2010/wordprocessingDrawing" xmlns:wp="http://schemas.openxmlformats.org/drawingml/2006/wordprocessingDrawing" xmlns:w10="urn:schemas-microsoft-com:office:word" xmlns:w="http://schemas.openxmlformats.org/wordprocessingml/2006/main" xmlns:w14="http://schemas.microsoft.com/office/word/2010/wordml" xmlns:wpg="http://schemas.microsoft.com/office/word/2010/wordprocessingGroup" xmlns:wpi="http://schemas.microsoft.com/office/word/2010/wordprocessingInk" xmlns:wne="http://schemas.microsoft.com/office/word/2006/wordml" xmlns:wps="http://schemas.microsoft.com/office/word/2010/wordprocessingShape" mc:Ignorable="w14 wp14">
   <w:p>
     <w:pPr>
-      <w:pStyle w:val="Header"/>
+      <w:pStyle w:val="Encabezado"/>
     </w:pPr>
   </w:p>
 </w:hdr>
 </file>
 
 <file path=word/header2.xml><?xml version="1.0" encoding="utf-8"?>
-<w:hdr xmlns:ve="http://schemas.openxmlformats.org/markup-compatibility/2006" xmlns:o="urn:schemas-microsoft-com:office:office" xmlns:r="http://schemas.openxmlformats.org/officeDocument/2006/relationships" xmlns:m="http://schemas.openxmlformats.org/officeDocument/2006/math" xmlns:v="urn:schemas-microsoft-com:vml" xmlns:wp="http://schemas.openxmlformats.org/drawingml/2006/wordprocessingDrawing" xmlns:w10="urn:schemas-microsoft-com:office:word" xmlns:w="http://schemas.openxmlformats.org/wordprocessingml/2006/main" xmlns:wne="http://schemas.microsoft.com/office/word/2006/wordml">
+<w:hdr xmlns:wpc="http://schemas.microsoft.com/office/word/2010/wordprocessingCanvas" xmlns:mc="http://schemas.openxmlformats.org/markup-compatibility/2006" xmlns:o="urn:schemas-microsoft-com:office:office" xmlns:r="http://schemas.openxmlformats.org/officeDocument/2006/relationships" xmlns:m="http://schemas.openxmlformats.org/officeDocument/2006/math" xmlns:v="urn:schemas-microsoft-com:vml" xmlns:wp14="http://schemas.microsoft.com/office/word/2010/wordprocessingDrawing" xmlns:wp="http://schemas.openxmlformats.org/drawingml/2006/wordprocessingDrawing" xmlns:w10="urn:schemas-microsoft-com:office:word" xmlns:w="http://schemas.openxmlformats.org/wordprocessingml/2006/main" xmlns:w14="http://schemas.microsoft.com/office/word/2010/wordml" xmlns:wpg="http://schemas.microsoft.com/office/word/2010/wordprocessingGroup" xmlns:wpi="http://schemas.microsoft.com/office/word/2010/wordprocessingInk" xmlns:wne="http://schemas.microsoft.com/office/word/2006/wordml" xmlns:wps="http://schemas.microsoft.com/office/word/2010/wordprocessingShape" mc:Ignorable="w14 wp14">
   <w:p>
     <w:pPr>
-      <w:pStyle w:val="Header"/>
+      <w:pStyle w:val="Encabezado"/>
     </w:pPr>
     <w:r>
       <w:rPr>
         <w:noProof/>
+        <w:lang w:val="es-AR" w:eastAsia="es-AR"/>
       </w:rPr>
       <w:drawing>
         <wp:anchor distT="0" distB="0" distL="114300" distR="114300" simplePos="0" relativeHeight="251657216" behindDoc="0" locked="0" layoutInCell="1" allowOverlap="1">
@@ -1423,17 +1447,17 @@
 </file>
 
 <file path=word/header3.xml><?xml version="1.0" encoding="utf-8"?>
-<w:hdr xmlns:ve="http://schemas.openxmlformats.org/markup-compatibility/2006" xmlns:o="urn:schemas-microsoft-com:office:office" xmlns:r="http://schemas.openxmlformats.org/officeDocument/2006/relationships" xmlns:m="http://schemas.openxmlformats.org/officeDocument/2006/math" xmlns:v="urn:schemas-microsoft-com:vml" xmlns:wp="http://schemas.openxmlformats.org/drawingml/2006/wordprocessingDrawing" xmlns:w10="urn:schemas-microsoft-com:office:word" xmlns:w="http://schemas.openxmlformats.org/wordprocessingml/2006/main" xmlns:wne="http://schemas.microsoft.com/office/word/2006/wordml">
+<w:hdr xmlns:wpc="http://schemas.microsoft.com/office/word/2010/wordprocessingCanvas" xmlns:mc="http://schemas.openxmlformats.org/markup-compatibility/2006" xmlns:o="urn:schemas-microsoft-com:office:office" xmlns:r="http://schemas.openxmlformats.org/officeDocument/2006/relationships" xmlns:m="http://schemas.openxmlformats.org/officeDocument/2006/math" xmlns:v="urn:schemas-microsoft-com:vml" xmlns:wp14="http://schemas.microsoft.com/office/word/2010/wordprocessingDrawing" xmlns:wp="http://schemas.openxmlformats.org/drawingml/2006/wordprocessingDrawing" xmlns:w10="urn:schemas-microsoft-com:office:word" xmlns:w="http://schemas.openxmlformats.org/wordprocessingml/2006/main" xmlns:w14="http://schemas.microsoft.com/office/word/2010/wordml" xmlns:wpg="http://schemas.microsoft.com/office/word/2010/wordprocessingGroup" xmlns:wpi="http://schemas.microsoft.com/office/word/2010/wordprocessingInk" xmlns:wne="http://schemas.microsoft.com/office/word/2006/wordml" xmlns:wps="http://schemas.microsoft.com/office/word/2010/wordprocessingShape" mc:Ignorable="w14 wp14">
   <w:p>
     <w:pPr>
-      <w:pStyle w:val="Header"/>
+      <w:pStyle w:val="Encabezado"/>
     </w:pPr>
   </w:p>
 </w:hdr>
 </file>
 
 <file path=word/numbering.xml><?xml version="1.0" encoding="utf-8"?>
-<w:numbering xmlns:ve="http://schemas.openxmlformats.org/markup-compatibility/2006" xmlns:o="urn:schemas-microsoft-com:office:office" xmlns:r="http://schemas.openxmlformats.org/officeDocument/2006/relationships" xmlns:m="http://schemas.openxmlformats.org/officeDocument/2006/math" xmlns:v="urn:schemas-microsoft-com:vml" xmlns:wp="http://schemas.openxmlformats.org/drawingml/2006/wordprocessingDrawing" xmlns:w10="urn:schemas-microsoft-com:office:word" xmlns:w="http://schemas.openxmlformats.org/wordprocessingml/2006/main" xmlns:wne="http://schemas.microsoft.com/office/word/2006/wordml">
+<w:numbering xmlns:wpc="http://schemas.microsoft.com/office/word/2010/wordprocessingCanvas" xmlns:mc="http://schemas.openxmlformats.org/markup-compatibility/2006" xmlns:o="urn:schemas-microsoft-com:office:office" xmlns:r="http://schemas.openxmlformats.org/officeDocument/2006/relationships" xmlns:m="http://schemas.openxmlformats.org/officeDocument/2006/math" xmlns:v="urn:schemas-microsoft-com:vml" xmlns:wp14="http://schemas.microsoft.com/office/word/2010/wordprocessingDrawing" xmlns:wp="http://schemas.openxmlformats.org/drawingml/2006/wordprocessingDrawing" xmlns:w10="urn:schemas-microsoft-com:office:word" xmlns:w="http://schemas.openxmlformats.org/wordprocessingml/2006/main" xmlns:w14="http://schemas.microsoft.com/office/word/2010/wordml" xmlns:wpg="http://schemas.microsoft.com/office/word/2010/wordprocessingGroup" xmlns:wpi="http://schemas.microsoft.com/office/word/2010/wordprocessingInk" xmlns:wne="http://schemas.microsoft.com/office/word/2006/wordml" xmlns:wps="http://schemas.microsoft.com/office/word/2010/wordprocessingShape" mc:Ignorable="w14 wp14">
   <w:abstractNum w:abstractNumId="0">
     <w:nsid w:val="5DAD77E3"/>
     <w:multiLevelType w:val="hybridMultilevel"/>
@@ -1554,7 +1578,7 @@
 </file>
 
 <file path=word/styles.xml><?xml version="1.0" encoding="utf-8"?>
-<w:styles xmlns:r="http://schemas.openxmlformats.org/officeDocument/2006/relationships" xmlns:w="http://schemas.openxmlformats.org/wordprocessingml/2006/main">
+<w:styles xmlns:mc="http://schemas.openxmlformats.org/markup-compatibility/2006" xmlns:r="http://schemas.openxmlformats.org/officeDocument/2006/relationships" xmlns:w="http://schemas.openxmlformats.org/wordprocessingml/2006/main" xmlns:w14="http://schemas.microsoft.com/office/word/2010/wordml" mc:Ignorable="w14">
   <w:docDefaults>
     <w:rPrDefault>
       <w:rPr>
@@ -1714,18 +1738,17 @@
     <w:qFormat/>
     <w:rsid w:val="00C94A56"/>
   </w:style>
-  <w:style w:type="character" w:default="1" w:styleId="DefaultParagraphFont">
+  <w:style w:type="character" w:default="1" w:styleId="Fuentedeprrafopredeter">
     <w:name w:val="Default Paragraph Font"/>
     <w:uiPriority w:val="1"/>
     <w:semiHidden/>
     <w:unhideWhenUsed/>
   </w:style>
-  <w:style w:type="table" w:default="1" w:styleId="TableNormal">
+  <w:style w:type="table" w:default="1" w:styleId="Tablanormal">
     <w:name w:val="Normal Table"/>
     <w:uiPriority w:val="99"/>
     <w:semiHidden/>
     <w:unhideWhenUsed/>
-    <w:qFormat/>
     <w:tblPr>
       <w:tblInd w:w="0" w:type="dxa"/>
       <w:tblCellMar>
@@ -1736,16 +1759,16 @@
       </w:tblCellMar>
     </w:tblPr>
   </w:style>
-  <w:style w:type="numbering" w:default="1" w:styleId="NoList">
+  <w:style w:type="numbering" w:default="1" w:styleId="Sinlista">
     <w:name w:val="No List"/>
     <w:uiPriority w:val="99"/>
     <w:semiHidden/>
     <w:unhideWhenUsed/>
   </w:style>
-  <w:style w:type="paragraph" w:styleId="Header">
+  <w:style w:type="paragraph" w:styleId="Encabezado">
     <w:name w:val="header"/>
     <w:basedOn w:val="Normal"/>
-    <w:link w:val="HeaderChar"/>
+    <w:link w:val="EncabezadoCar"/>
     <w:uiPriority w:val="99"/>
     <w:semiHidden/>
     <w:unhideWhenUsed/>
@@ -1758,18 +1781,18 @@
       <w:spacing w:after="0" w:line="240" w:lineRule="auto"/>
     </w:pPr>
   </w:style>
-  <w:style w:type="character" w:customStyle="1" w:styleId="HeaderChar">
-    <w:name w:val="Header Char"/>
-    <w:basedOn w:val="DefaultParagraphFont"/>
-    <w:link w:val="Header"/>
+  <w:style w:type="character" w:customStyle="1" w:styleId="EncabezadoCar">
+    <w:name w:val="Encabezado Car"/>
+    <w:basedOn w:val="Fuentedeprrafopredeter"/>
+    <w:link w:val="Encabezado"/>
     <w:uiPriority w:val="99"/>
     <w:semiHidden/>
     <w:rsid w:val="00AC542E"/>
   </w:style>
-  <w:style w:type="paragraph" w:styleId="Footer">
+  <w:style w:type="paragraph" w:styleId="Piedepgina">
     <w:name w:val="footer"/>
     <w:basedOn w:val="Normal"/>
-    <w:link w:val="FooterChar"/>
+    <w:link w:val="PiedepginaCar"/>
     <w:uiPriority w:val="99"/>
     <w:semiHidden/>
     <w:unhideWhenUsed/>
@@ -1782,18 +1805,18 @@
       <w:spacing w:after="0" w:line="240" w:lineRule="auto"/>
     </w:pPr>
   </w:style>
-  <w:style w:type="character" w:customStyle="1" w:styleId="FooterChar">
-    <w:name w:val="Footer Char"/>
-    <w:basedOn w:val="DefaultParagraphFont"/>
-    <w:link w:val="Footer"/>
+  <w:style w:type="character" w:customStyle="1" w:styleId="PiedepginaCar">
+    <w:name w:val="Pie de página Car"/>
+    <w:basedOn w:val="Fuentedeprrafopredeter"/>
+    <w:link w:val="Piedepgina"/>
     <w:uiPriority w:val="99"/>
     <w:semiHidden/>
     <w:rsid w:val="00AC542E"/>
   </w:style>
-  <w:style w:type="paragraph" w:styleId="BalloonText">
+  <w:style w:type="paragraph" w:styleId="Textodeglobo">
     <w:name w:val="Balloon Text"/>
     <w:basedOn w:val="Normal"/>
-    <w:link w:val="BalloonTextChar"/>
+    <w:link w:val="TextodegloboCar"/>
     <w:uiPriority w:val="99"/>
     <w:semiHidden/>
     <w:unhideWhenUsed/>
@@ -1807,10 +1830,10 @@
       <w:szCs w:val="16"/>
     </w:rPr>
   </w:style>
-  <w:style w:type="character" w:customStyle="1" w:styleId="BalloonTextChar">
-    <w:name w:val="Balloon Text Char"/>
-    <w:basedOn w:val="DefaultParagraphFont"/>
-    <w:link w:val="BalloonText"/>
+  <w:style w:type="character" w:customStyle="1" w:styleId="TextodegloboCar">
+    <w:name w:val="Texto de globo Car"/>
+    <w:basedOn w:val="Fuentedeprrafopredeter"/>
+    <w:link w:val="Textodeglobo"/>
     <w:uiPriority w:val="99"/>
     <w:semiHidden/>
     <w:rsid w:val="00907B03"/>
@@ -1820,7 +1843,7 @@
       <w:szCs w:val="16"/>
     </w:rPr>
   </w:style>
-  <w:style w:type="paragraph" w:styleId="ListParagraph">
+  <w:style w:type="paragraph" w:styleId="Prrafodelista">
     <w:name w:val="List Paragraph"/>
     <w:basedOn w:val="Normal"/>
     <w:uiPriority w:val="34"/>
@@ -1830,6 +1853,196 @@
       <w:ind w:left="720"/>
       <w:contextualSpacing/>
     </w:pPr>
+  </w:style>
+</w:styles>
+</file>
+
+<file path=word/stylesWithEffects.xml><?xml version="1.0" encoding="utf-8"?>
+<w:styles xmlns:wpc="http://schemas.microsoft.com/office/word/2010/wordprocessingCanvas" xmlns:mc="http://schemas.openxmlformats.org/markup-compatibility/2006" xmlns:o="urn:schemas-microsoft-com:office:office" xmlns:r="http://schemas.openxmlformats.org/officeDocument/2006/relationships" xmlns:m="http://schemas.openxmlformats.org/officeDocument/2006/math" xmlns:v="urn:schemas-microsoft-com:vml" xmlns:wp14="http://schemas.microsoft.com/office/word/2010/wordprocessingDrawing" xmlns:wp="http://schemas.openxmlformats.org/drawingml/2006/wordprocessingDrawing" xmlns:w10="urn:schemas-microsoft-com:office:word" xmlns:w="http://schemas.openxmlformats.org/wordprocessingml/2006/main" xmlns:w14="http://schemas.microsoft.com/office/word/2010/wordml" xmlns:wpg="http://schemas.microsoft.com/office/word/2010/wordprocessingGroup" xmlns:wpi="http://schemas.microsoft.com/office/word/2010/wordprocessingInk" xmlns:wne="http://schemas.microsoft.com/office/word/2006/wordml" xmlns:wps="http://schemas.microsoft.com/office/word/2010/wordprocessingShape" mc:Ignorable="w14 wp14">
+  <w:docDefaults>
+    <w:rPrDefault>
+      <w:rPr>
+        <w:rFonts w:asciiTheme="minorHAnsi" w:eastAsiaTheme="minorEastAsia" w:hAnsiTheme="minorHAnsi" w:cstheme="minorBidi"/>
+        <w:sz w:val="22"/>
+        <w:szCs w:val="22"/>
+        <w:lang w:val="es-AR" w:eastAsia="es-AR" w:bidi="ar-SA"/>
+      </w:rPr>
+    </w:rPrDefault>
+    <w:pPrDefault>
+      <w:pPr>
+        <w:spacing w:after="200" w:line="276" w:lineRule="auto"/>
+      </w:pPr>
+    </w:pPrDefault>
+  </w:docDefaults>
+  <w:latentStyles w:defLockedState="0" w:defUIPriority="99" w:defSemiHidden="1" w:defUnhideWhenUsed="1" w:defQFormat="0" w:count="267">
+    <w:lsdException w:name="Normal" w:semiHidden="0" w:uiPriority="0" w:unhideWhenUsed="0" w:qFormat="1"/>
+    <w:lsdException w:name="heading 1" w:semiHidden="0" w:uiPriority="9" w:unhideWhenUsed="0" w:qFormat="1"/>
+    <w:lsdException w:name="heading 2" w:uiPriority="9" w:qFormat="1"/>
+    <w:lsdException w:name="heading 3" w:uiPriority="9" w:qFormat="1"/>
+    <w:lsdException w:name="heading 4" w:uiPriority="9" w:qFormat="1"/>
+    <w:lsdException w:name="heading 5" w:uiPriority="9" w:qFormat="1"/>
+    <w:lsdException w:name="heading 6" w:uiPriority="9" w:qFormat="1"/>
+    <w:lsdException w:name="heading 7" w:uiPriority="9" w:qFormat="1"/>
+    <w:lsdException w:name="heading 8" w:uiPriority="9" w:qFormat="1"/>
+    <w:lsdException w:name="heading 9" w:uiPriority="9" w:qFormat="1"/>
+    <w:lsdException w:name="toc 1" w:uiPriority="39"/>
+    <w:lsdException w:name="toc 2" w:uiPriority="39"/>
+    <w:lsdException w:name="toc 3" w:uiPriority="39"/>
+    <w:lsdException w:name="toc 4" w:uiPriority="39"/>
+    <w:lsdException w:name="toc 5" w:uiPriority="39"/>
+    <w:lsdException w:name="toc 6" w:uiPriority="39"/>
+    <w:lsdException w:name="toc 7" w:uiPriority="39"/>
+    <w:lsdException w:name="toc 8" w:uiPriority="39"/>
+    <w:lsdException w:name="toc 9" w:uiPriority="39"/>
+    <w:lsdException w:name="caption" w:uiPriority="35" w:qFormat="1"/>
+    <w:lsdException w:name="Title" w:semiHidden="0" w:uiPriority="10" w:unhideWhenUsed="0" w:qFormat="1"/>
+    <w:lsdException w:name="Default Paragraph Font" w:uiPriority="1"/>
+    <w:lsdException w:name="Subtitle" w:semiHidden="0" w:uiPriority="11" w:unhideWhenUsed="0" w:qFormat="1"/>
+    <w:lsdException w:name="Strong" w:semiHidden="0" w:uiPriority="22" w:unhideWhenUsed="0" w:qFormat="1"/>
+    <w:lsdException w:name="Emphasis" w:semiHidden="0" w:uiPriority="20" w:unhideWhenUsed="0" w:qFormat="1"/>
+    <w:lsdException w:name="Table Grid" w:semiHidden="0" w:uiPriority="59" w:unhideWhenUsed="0"/>
+    <w:lsdException w:name="Placeholder Text" w:unhideWhenUsed="0"/>
+    <w:lsdException w:name="No Spacing" w:semiHidden="0" w:uiPriority="1" w:unhideWhenUsed="0" w:qFormat="1"/>
+    <w:lsdException w:name="Light Shading" w:semiHidden="0" w:uiPriority="60" w:unhideWhenUsed="0"/>
+    <w:lsdException w:name="Light List" w:semiHidden="0" w:uiPriority="61" w:unhideWhenUsed="0"/>
+    <w:lsdException w:name="Light Grid" w:semiHidden="0" w:uiPriority="62" w:unhideWhenUsed="0"/>
+    <w:lsdException w:name="Medium Shading 1" w:semiHidden="0" w:uiPriority="63" w:unhideWhenUsed="0"/>
+    <w:lsdException w:name="Medium Shading 2" w:semiHidden="0" w:uiPriority="64" w:unhideWhenUsed="0"/>
+    <w:lsdException w:name="Medium List 1" w:semiHidden="0" w:uiPriority="65" w:unhideWhenUsed="0"/>
+    <w:lsdException w:name="Medium List 2" w:semiHidden="0" w:uiPriority="66" w:unhideWhenUsed="0"/>
+    <w:lsdException w:name="Medium Grid 1" w:semiHidden="0" w:uiPriority="67" w:unhideWhenUsed="0"/>
+    <w:lsdException w:name="Medium Grid 2" w:semiHidden="0" w:uiPriority="68" w:unhideWhenUsed="0"/>
+    <w:lsdException w:name="Medium Grid 3" w:semiHidden="0" w:uiPriority="69" w:unhideWhenUsed="0"/>
+    <w:lsdException w:name="Dark List" w:semiHidden="0" w:uiPriority="70" w:unhideWhenUsed="0"/>
+    <w:lsdException w:name="Colorful Shading" w:semiHidden="0" w:uiPriority="71" w:unhideWhenUsed="0"/>
+    <w:lsdException w:name="Colorful List" w:semiHidden="0" w:uiPriority="72" w:unhideWhenUsed="0"/>
+    <w:lsdException w:name="Colorful Grid" w:semiHidden="0" w:uiPriority="73" w:unhideWhenUsed="0"/>
+    <w:lsdException w:name="Light Shading Accent 1" w:semiHidden="0" w:uiPriority="60" w:unhideWhenUsed="0"/>
+    <w:lsdException w:name="Light List Accent 1" w:semiHidden="0" w:uiPriority="61" w:unhideWhenUsed="0"/>
+    <w:lsdException w:name="Light Grid Accent 1" w:semiHidden="0" w:uiPriority="62" w:unhideWhenUsed="0"/>
+    <w:lsdException w:name="Medium Shading 1 Accent 1" w:semiHidden="0" w:uiPriority="63" w:unhideWhenUsed="0"/>
+    <w:lsdException w:name="Medium Shading 2 Accent 1" w:semiHidden="0" w:uiPriority="64" w:unhideWhenUsed="0"/>
+    <w:lsdException w:name="Medium List 1 Accent 1" w:semiHidden="0" w:uiPriority="65" w:unhideWhenUsed="0"/>
+    <w:lsdException w:name="Revision" w:unhideWhenUsed="0"/>
+    <w:lsdException w:name="List Paragraph" w:semiHidden="0" w:uiPriority="34" w:unhideWhenUsed="0" w:qFormat="1"/>
+    <w:lsdException w:name="Quote" w:semiHidden="0" w:uiPriority="29" w:unhideWhenUsed="0" w:qFormat="1"/>
+    <w:lsdException w:name="Intense Quote" w:semiHidden="0" w:uiPriority="30" w:unhideWhenUsed="0" w:qFormat="1"/>
+    <w:lsdException w:name="Medium List 2 Accent 1" w:semiHidden="0" w:uiPriority="66" w:unhideWhenUsed="0"/>
+    <w:lsdException w:name="Medium Grid 1 Accent 1" w:semiHidden="0" w:uiPriority="67" w:unhideWhenUsed="0"/>
+    <w:lsdException w:name="Medium Grid 2 Accent 1" w:semiHidden="0" w:uiPriority="68" w:unhideWhenUsed="0"/>
+    <w:lsdException w:name="Medium Grid 3 Accent 1" w:semiHidden="0" w:uiPriority="69" w:unhideWhenUsed="0"/>
+    <w:lsdException w:name="Dark List Accent 1" w:semiHidden="0" w:uiPriority="70" w:unhideWhenUsed="0"/>
+    <w:lsdException w:name="Colorful Shading Accent 1" w:semiHidden="0" w:uiPriority="71" w:unhideWhenUsed="0"/>
+    <w:lsdException w:name="Colorful List Accent 1" w:semiHidden="0" w:uiPriority="72" w:unhideWhenUsed="0"/>
+    <w:lsdException w:name="Colorful Grid Accent 1" w:semiHidden="0" w:uiPriority="73" w:unhideWhenUsed="0"/>
+    <w:lsdException w:name="Light Shading Accent 2" w:semiHidden="0" w:uiPriority="60" w:unhideWhenUsed="0"/>
+    <w:lsdException w:name="Light List Accent 2" w:semiHidden="0" w:uiPriority="61" w:unhideWhenUsed="0"/>
+    <w:lsdException w:name="Light Grid Accent 2" w:semiHidden="0" w:uiPriority="62" w:unhideWhenUsed="0"/>
+    <w:lsdException w:name="Medium Shading 1 Accent 2" w:semiHidden="0" w:uiPriority="63" w:unhideWhenUsed="0"/>
+    <w:lsdException w:name="Medium Shading 2 Accent 2" w:semiHidden="0" w:uiPriority="64" w:unhideWhenUsed="0"/>
+    <w:lsdException w:name="Medium List 1 Accent 2" w:semiHidden="0" w:uiPriority="65" w:unhideWhenUsed="0"/>
+    <w:lsdException w:name="Medium List 2 Accent 2" w:semiHidden="0" w:uiPriority="66" w:unhideWhenUsed="0"/>
+    <w:lsdException w:name="Medium Grid 1 Accent 2" w:semiHidden="0" w:uiPriority="67" w:unhideWhenUsed="0"/>
+    <w:lsdException w:name="Medium Grid 2 Accent 2" w:semiHidden="0" w:uiPriority="68" w:unhideWhenUsed="0"/>
+    <w:lsdException w:name="Medium Grid 3 Accent 2" w:semiHidden="0" w:uiPriority="69" w:unhideWhenUsed="0"/>
+    <w:lsdException w:name="Dark List Accent 2" w:semiHidden="0" w:uiPriority="70" w:unhideWhenUsed="0"/>
+    <w:lsdException w:name="Colorful Shading Accent 2" w:semiHidden="0" w:uiPriority="71" w:unhideWhenUsed="0"/>
+    <w:lsdException w:name="Colorful List Accent 2" w:semiHidden="0" w:uiPriority="72" w:unhideWhenUsed="0"/>
+    <w:lsdException w:name="Colorful Grid Accent 2" w:semiHidden="0" w:uiPriority="73" w:unhideWhenUsed="0"/>
+    <w:lsdException w:name="Light Shading Accent 3" w:semiHidden="0" w:uiPriority="60" w:unhideWhenUsed="0"/>
+    <w:lsdException w:name="Light List Accent 3" w:semiHidden="0" w:uiPriority="61" w:unhideWhenUsed="0"/>
+    <w:lsdException w:name="Light Grid Accent 3" w:semiHidden="0" w:uiPriority="62" w:unhideWhenUsed="0"/>
+    <w:lsdException w:name="Medium Shading 1 Accent 3" w:semiHidden="0" w:uiPriority="63" w:unhideWhenUsed="0"/>
+    <w:lsdException w:name="Medium Shading 2 Accent 3" w:semiHidden="0" w:uiPriority="64" w:unhideWhenUsed="0"/>
+    <w:lsdException w:name="Medium List 1 Accent 3" w:semiHidden="0" w:uiPriority="65" w:unhideWhenUsed="0"/>
+    <w:lsdException w:name="Medium List 2 Accent 3" w:semiHidden="0" w:uiPriority="66" w:unhideWhenUsed="0"/>
+    <w:lsdException w:name="Medium Grid 1 Accent 3" w:semiHidden="0" w:uiPriority="67" w:unhideWhenUsed="0"/>
+    <w:lsdException w:name="Medium Grid 2 Accent 3" w:semiHidden="0" w:uiPriority="68" w:unhideWhenUsed="0"/>
+    <w:lsdException w:name="Medium Grid 3 Accent 3" w:semiHidden="0" w:uiPriority="69" w:unhideWhenUsed="0"/>
+    <w:lsdException w:name="Dark List Accent 3" w:semiHidden="0" w:uiPriority="70" w:unhideWhenUsed="0"/>
+    <w:lsdException w:name="Colorful Shading Accent 3" w:semiHidden="0" w:uiPriority="71" w:unhideWhenUsed="0"/>
+    <w:lsdException w:name="Colorful List Accent 3" w:semiHidden="0" w:uiPriority="72" w:unhideWhenUsed="0"/>
+    <w:lsdException w:name="Colorful Grid Accent 3" w:semiHidden="0" w:uiPriority="73" w:unhideWhenUsed="0"/>
+    <w:lsdException w:name="Light Shading Accent 4" w:semiHidden="0" w:uiPriority="60" w:unhideWhenUsed="0"/>
+    <w:lsdException w:name="Light List Accent 4" w:semiHidden="0" w:uiPriority="61" w:unhideWhenUsed="0"/>
+    <w:lsdException w:name="Light Grid Accent 4" w:semiHidden="0" w:uiPriority="62" w:unhideWhenUsed="0"/>
+    <w:lsdException w:name="Medium Shading 1 Accent 4" w:semiHidden="0" w:uiPriority="63" w:unhideWhenUsed="0"/>
+    <w:lsdException w:name="Medium Shading 2 Accent 4" w:semiHidden="0" w:uiPriority="64" w:unhideWhenUsed="0"/>
+    <w:lsdException w:name="Medium List 1 Accent 4" w:semiHidden="0" w:uiPriority="65" w:unhideWhenUsed="0"/>
+    <w:lsdException w:name="Medium List 2 Accent 4" w:semiHidden="0" w:uiPriority="66" w:unhideWhenUsed="0"/>
+    <w:lsdException w:name="Medium Grid 1 Accent 4" w:semiHidden="0" w:uiPriority="67" w:unhideWhenUsed="0"/>
+    <w:lsdException w:name="Medium Grid 2 Accent 4" w:semiHidden="0" w:uiPriority="68" w:unhideWhenUsed="0"/>
+    <w:lsdException w:name="Medium Grid 3 Accent 4" w:semiHidden="0" w:uiPriority="69" w:unhideWhenUsed="0"/>
+    <w:lsdException w:name="Dark List Accent 4" w:semiHidden="0" w:uiPriority="70" w:unhideWhenUsed="0"/>
+    <w:lsdException w:name="Colorful Shading Accent 4" w:semiHidden="0" w:uiPriority="71" w:unhideWhenUsed="0"/>
+    <w:lsdException w:name="Colorful List Accent 4" w:semiHidden="0" w:uiPriority="72" w:unhideWhenUsed="0"/>
+    <w:lsdException w:name="Colorful Grid Accent 4" w:semiHidden="0" w:uiPriority="73" w:unhideWhenUsed="0"/>
+    <w:lsdException w:name="Light Shading Accent 5" w:semiHidden="0" w:uiPriority="60" w:unhideWhenUsed="0"/>
+    <w:lsdException w:name="Light List Accent 5" w:semiHidden="0" w:uiPriority="61" w:unhideWhenUsed="0"/>
+    <w:lsdException w:name="Light Grid Accent 5" w:semiHidden="0" w:uiPriority="62" w:unhideWhenUsed="0"/>
+    <w:lsdException w:name="Medium Shading 1 Accent 5" w:semiHidden="0" w:uiPriority="63" w:unhideWhenUsed="0"/>
+    <w:lsdException w:name="Medium Shading 2 Accent 5" w:semiHidden="0" w:uiPriority="64" w:unhideWhenUsed="0"/>
+    <w:lsdException w:name="Medium List 1 Accent 5" w:semiHidden="0" w:uiPriority="65" w:unhideWhenUsed="0"/>
+    <w:lsdException w:name="Medium List 2 Accent 5" w:semiHidden="0" w:uiPriority="66" w:unhideWhenUsed="0"/>
+    <w:lsdException w:name="Medium Grid 1 Accent 5" w:semiHidden="0" w:uiPriority="67" w:unhideWhenUsed="0"/>
+    <w:lsdException w:name="Medium Grid 2 Accent 5" w:semiHidden="0" w:uiPriority="68" w:unhideWhenUsed="0"/>
+    <w:lsdException w:name="Medium Grid 3 Accent 5" w:semiHidden="0" w:uiPriority="69" w:unhideWhenUsed="0"/>
+    <w:lsdException w:name="Dark List Accent 5" w:semiHidden="0" w:uiPriority="70" w:unhideWhenUsed="0"/>
+    <w:lsdException w:name="Colorful Shading Accent 5" w:semiHidden="0" w:uiPriority="71" w:unhideWhenUsed="0"/>
+    <w:lsdException w:name="Colorful List Accent 5" w:semiHidden="0" w:uiPriority="72" w:unhideWhenUsed="0"/>
+    <w:lsdException w:name="Colorful Grid Accent 5" w:semiHidden="0" w:uiPriority="73" w:unhideWhenUsed="0"/>
+    <w:lsdException w:name="Light Shading Accent 6" w:semiHidden="0" w:uiPriority="60" w:unhideWhenUsed="0"/>
+    <w:lsdException w:name="Light List Accent 6" w:semiHidden="0" w:uiPriority="61" w:unhideWhenUsed="0"/>
+    <w:lsdException w:name="Light Grid Accent 6" w:semiHidden="0" w:uiPriority="62" w:unhideWhenUsed="0"/>
+    <w:lsdException w:name="Medium Shading 1 Accent 6" w:semiHidden="0" w:uiPriority="63" w:unhideWhenUsed="0"/>
+    <w:lsdException w:name="Medium Shading 2 Accent 6" w:semiHidden="0" w:uiPriority="64" w:unhideWhenUsed="0"/>
+    <w:lsdException w:name="Medium List 1 Accent 6" w:semiHidden="0" w:uiPriority="65" w:unhideWhenUsed="0"/>
+    <w:lsdException w:name="Medium List 2 Accent 6" w:semiHidden="0" w:uiPriority="66" w:unhideWhenUsed="0"/>
+    <w:lsdException w:name="Medium Grid 1 Accent 6" w:semiHidden="0" w:uiPriority="67" w:unhideWhenUsed="0"/>
+    <w:lsdException w:name="Medium Grid 2 Accent 6" w:semiHidden="0" w:uiPriority="68" w:unhideWhenUsed="0"/>
+    <w:lsdException w:name="Medium Grid 3 Accent 6" w:semiHidden="0" w:uiPriority="69" w:unhideWhenUsed="0"/>
+    <w:lsdException w:name="Dark List Accent 6" w:semiHidden="0" w:uiPriority="70" w:unhideWhenUsed="0"/>
+    <w:lsdException w:name="Colorful Shading Accent 6" w:semiHidden="0" w:uiPriority="71" w:unhideWhenUsed="0"/>
+    <w:lsdException w:name="Colorful List Accent 6" w:semiHidden="0" w:uiPriority="72" w:unhideWhenUsed="0"/>
+    <w:lsdException w:name="Colorful Grid Accent 6" w:semiHidden="0" w:uiPriority="73" w:unhideWhenUsed="0"/>
+    <w:lsdException w:name="Subtle Emphasis" w:semiHidden="0" w:uiPriority="19" w:unhideWhenUsed="0" w:qFormat="1"/>
+    <w:lsdException w:name="Intense Emphasis" w:semiHidden="0" w:uiPriority="21" w:unhideWhenUsed="0" w:qFormat="1"/>
+    <w:lsdException w:name="Subtle Reference" w:semiHidden="0" w:uiPriority="31" w:unhideWhenUsed="0" w:qFormat="1"/>
+    <w:lsdException w:name="Intense Reference" w:semiHidden="0" w:uiPriority="32" w:unhideWhenUsed="0" w:qFormat="1"/>
+    <w:lsdException w:name="Book Title" w:semiHidden="0" w:uiPriority="33" w:unhideWhenUsed="0" w:qFormat="1"/>
+    <w:lsdException w:name="Bibliography" w:uiPriority="37"/>
+    <w:lsdException w:name="TOC Heading" w:uiPriority="39" w:qFormat="1"/>
+  </w:latentStyles>
+  <w:style w:type="paragraph" w:default="1" w:styleId="Normal">
+    <w:name w:val="Normal"/>
+    <w:qFormat/>
+  </w:style>
+  <w:style w:type="character" w:default="1" w:styleId="Fuentedeprrafopredeter">
+    <w:name w:val="Default Paragraph Font"/>
+    <w:uiPriority w:val="1"/>
+    <w:semiHidden/>
+    <w:unhideWhenUsed/>
+  </w:style>
+  <w:style w:type="table" w:default="1" w:styleId="Tablanormal">
+    <w:name w:val="Normal Table"/>
+    <w:uiPriority w:val="99"/>
+    <w:semiHidden/>
+    <w:unhideWhenUsed/>
+    <w:tblPr>
+      <w:tblInd w:w="0" w:type="dxa"/>
+      <w:tblCellMar>
+        <w:top w:w="0" w:type="dxa"/>
+        <w:left w:w="108" w:type="dxa"/>
+        <w:bottom w:w="0" w:type="dxa"/>
+        <w:right w:w="108" w:type="dxa"/>
+      </w:tblCellMar>
+    </w:tblPr>
+  </w:style>
+  <w:style w:type="numbering" w:default="1" w:styleId="Sinlista">
+    <w:name w:val="No List"/>
+    <w:uiPriority w:val="99"/>
+    <w:semiHidden/>
+    <w:unhideWhenUsed/>
   </w:style>
 </w:styles>
 </file>
@@ -2124,7 +2337,7 @@
 </file>
 
 <file path=customXml/itemProps1.xml><?xml version="1.0" encoding="utf-8"?>
-<ds:datastoreItem xmlns:ds="http://schemas.openxmlformats.org/officeDocument/2006/customXml" ds:itemID="{7B5A51F9-6B2C-43EB-8943-E0F9EC97A18E}">
+<ds:datastoreItem xmlns:ds="http://schemas.openxmlformats.org/officeDocument/2006/customXml" ds:itemID="{0C841178-691D-46A4-A7DA-521C163C6188}">
   <ds:schemaRefs>
     <ds:schemaRef ds:uri="http://schemas.openxmlformats.org/officeDocument/2006/bibliography"/>
   </ds:schemaRefs>

</xml_diff>